<commit_message>
Update FinSecure A Proposal for a Regulated Intermediary and Integration of Blockchain Principle's.docx
</commit_message>
<xml_diff>
--- a/Paper/FinSecure A Proposal for a Regulated Intermediary and Integration of Blockchain Principle's.docx
+++ b/Paper/FinSecure A Proposal for a Regulated Intermediary and Integration of Blockchain Principle's.docx
@@ -12,6 +12,7 @@
           <w:lang w:val="en-US"/>
         </w:rPr>
       </w:pPr>
+      <w:proofErr w:type="spellStart"/>
       <w:r>
         <w:rPr>
           <w:rFonts w:ascii="Times New Roman" w:hAnsi="Times New Roman" w:cs="Times New Roman"/>
@@ -19,16 +20,18 @@
           <w:bCs/>
           <w:lang w:val="en-US"/>
         </w:rPr>
-        <w:t>FinSecure: A Proposal for a Regulated Intermediary and Integration of Blockchain Principle's</w:t>
-      </w:r>
-    </w:p>
-    <w:p>
-      <w:pPr>
-        <w:jc w:val="both"/>
-        <w:rPr>
+        <w:t>FinSecure</w:t>
+      </w:r>
+      <w:proofErr w:type="spellEnd"/>
+      <w:r>
+        <w:rPr>
+          <w:rFonts w:ascii="Times New Roman" w:hAnsi="Times New Roman" w:cs="Times New Roman"/>
+          <w:b/>
+          <w:bCs/>
           <w:lang w:val="en-US"/>
         </w:rPr>
-      </w:pPr>
+        <w:t>: A Proposal for a Regulated Intermediary and Integration of Blockchain Principle's</w:t>
+      </w:r>
     </w:p>
     <w:p>
       <w:pPr>
@@ -37,10 +40,18 @@
           <w:lang w:val="en-US"/>
         </w:rPr>
       </w:pPr>
-      <w:r>
+    </w:p>
+    <w:p>
+      <w:pPr>
+        <w:jc w:val="both"/>
         <w:rPr>
           <w:lang w:val="en-US"/>
         </w:rPr>
+      </w:pPr>
+      <w:r>
+        <w:rPr>
+          <w:lang w:val="en-US"/>
+        </w:rPr>
         <w:t xml:space="preserve">Abstract: </w:t>
       </w:r>
       <w:bookmarkStart w:id="0" w:name="_Hlk132908208"/>
@@ -225,12 +236,21 @@
         </w:rPr>
         <w:t xml:space="preserve">Additionally, during transactions, a unique UPI ID of the receiver is required, which can be delinked from a user's account easily, posing a threat to fraudulent practices. For example, </w:t>
       </w:r>
-      <w:r>
-        <w:rPr>
-          <w:sz w:val="16"/>
-          <w:szCs w:val="16"/>
-        </w:rPr>
-        <w:t>The current UPI system in India is susceptible to fraudulent practices where an individual could create an ID similar to that of another person, ask for payments from their peers, and then delink the ID further, leading to a potential fraud.</w:t>
+      <w:proofErr w:type="gramStart"/>
+      <w:r>
+        <w:rPr>
+          <w:sz w:val="16"/>
+          <w:szCs w:val="16"/>
+        </w:rPr>
+        <w:t>The</w:t>
+      </w:r>
+      <w:proofErr w:type="gramEnd"/>
+      <w:r>
+        <w:rPr>
+          <w:sz w:val="16"/>
+          <w:szCs w:val="16"/>
+        </w:rPr>
+        <w:t xml:space="preserve"> current UPI system in India is susceptible to fraudulent practices where an individual could create an ID similar to that of another person, ask for payments from their peers, and then delink the ID further, leading to a potential fraud.</w:t>
       </w:r>
     </w:p>
     <w:p>
@@ -655,7 +675,39 @@
           <w:szCs w:val="16"/>
         </w:rPr>
         <w:lastRenderedPageBreak/>
-        <w:t>Blockchain technology is a decentralized, distributed ledger technology that offers several advantages in terms of transparency, security, and efficiency. It has gained significant attention in recent years due to its potential applications in various domains, including finance, healthcare, and supply chain management. In the proposed payment solution, blockchain technology is used to provide a tamper-proof ledger, a transparent, secure, and efficient way to transfer funds among peers, international transfers, B2B, B2C, etc. Several studies have explored the potential of blockchain technology in payment systems. Ahmed et al. (2020) proposed a blockchain-based payment system for microfinance institutions, which can reduce transaction costs and increase financial inclusion. Similarly, De Filippi and Loveluck (2016) discussed the potential of blockchain technology in creating decentralized payment systems that eliminate intermediaries and reduce transaction fees.</w:t>
+        <w:t xml:space="preserve">Blockchain technology is a decentralized, distributed ledger technology that offers several advantages in terms of transparency, security, and efficiency. It has gained significant attention in recent years due to its potential applications in various domains, including finance, healthcare, and supply chain management. In the proposed payment solution, blockchain technology is used to provide a tamper-proof ledger, a transparent, secure, and efficient way to transfer funds among peers, international transfers, B2B, B2C, etc. Several studies have explored the potential of blockchain technology in payment systems. Ahmed et al. (2020) proposed a blockchain-based payment system for microfinance institutions, which can reduce transaction costs and increase financial inclusion. Similarly, De </w:t>
+      </w:r>
+      <w:proofErr w:type="spellStart"/>
+      <w:r>
+        <w:rPr>
+          <w:sz w:val="16"/>
+          <w:szCs w:val="16"/>
+        </w:rPr>
+        <w:t>Filippi</w:t>
+      </w:r>
+      <w:proofErr w:type="spellEnd"/>
+      <w:r>
+        <w:rPr>
+          <w:sz w:val="16"/>
+          <w:szCs w:val="16"/>
+        </w:rPr>
+        <w:t xml:space="preserve"> and </w:t>
+      </w:r>
+      <w:proofErr w:type="spellStart"/>
+      <w:r>
+        <w:rPr>
+          <w:sz w:val="16"/>
+          <w:szCs w:val="16"/>
+        </w:rPr>
+        <w:t>Loveluck</w:t>
+      </w:r>
+      <w:proofErr w:type="spellEnd"/>
+      <w:r>
+        <w:rPr>
+          <w:sz w:val="16"/>
+          <w:szCs w:val="16"/>
+        </w:rPr>
+        <w:t xml:space="preserve"> (2016) discussed the potential of blockchain technology in creating decentralized payment systems that eliminate intermediaries and reduce transaction fees.</w:t>
       </w:r>
     </w:p>
     <w:p>
@@ -691,7 +743,39 @@
           <w:sz w:val="16"/>
           <w:szCs w:val="16"/>
         </w:rPr>
-        <w:t>Central bank digital currencies (CBDCs) are a form of digital currency issued and regulated by central banks. CBDCs aim to facilitate faster and more secure transactions, thereby reducing the dependence on physical cash. They have gained significant attention in recent years due to their potential to modernize payment systems. Several studies have explored the potential of CBDCs in modernizing payment systems. Engert et al. (2020) discussed the benefits and challenges of CBDCs and proposed a hybrid CBDC model that combines the advantages of both wholesale and retail CBDCs. Similarly, Bordo et al. (2021) discussed the implications of CBDCs on monetary policy and financial stability. They highlighted the need for a balanced approach in implementing CBDCs to avoid destabilizing the existing financial system.</w:t>
+        <w:t xml:space="preserve">Central bank digital currencies (CBDCs) are a form of digital currency issued and regulated by central banks. CBDCs aim to facilitate faster and more secure transactions, thereby reducing the dependence on physical cash. They have gained significant attention in recent years due to their potential to modernize payment systems. Several studies have explored the potential of CBDCs in modernizing payment systems. </w:t>
+      </w:r>
+      <w:proofErr w:type="spellStart"/>
+      <w:r>
+        <w:rPr>
+          <w:sz w:val="16"/>
+          <w:szCs w:val="16"/>
+        </w:rPr>
+        <w:t>Engert</w:t>
+      </w:r>
+      <w:proofErr w:type="spellEnd"/>
+      <w:r>
+        <w:rPr>
+          <w:sz w:val="16"/>
+          <w:szCs w:val="16"/>
+        </w:rPr>
+        <w:t xml:space="preserve"> et al. (2020) discussed the benefits and challenges of CBDCs and proposed a hybrid CBDC model that combines the advantages of both wholesale and retail CBDCs. Similarly, </w:t>
+      </w:r>
+      <w:proofErr w:type="spellStart"/>
+      <w:r>
+        <w:rPr>
+          <w:sz w:val="16"/>
+          <w:szCs w:val="16"/>
+        </w:rPr>
+        <w:t>Bordo</w:t>
+      </w:r>
+      <w:proofErr w:type="spellEnd"/>
+      <w:r>
+        <w:rPr>
+          <w:sz w:val="16"/>
+          <w:szCs w:val="16"/>
+        </w:rPr>
+        <w:t xml:space="preserve"> et al. (2021) discussed the implications of CBDCs on monetary policy and financial stability. They highlighted the need for a balanced approach in implementing CBDCs to avoid destabilizing the existing financial system.</w:t>
       </w:r>
     </w:p>
     <w:p>
@@ -876,6 +960,7 @@
         <w:ind w:left="3" w:right="217"/>
         <w:jc w:val="both"/>
       </w:pPr>
+      <w:bookmarkStart w:id="1" w:name="_Hlk133362808"/>
       <w:r>
         <w:t xml:space="preserve">3 </w:t>
       </w:r>
@@ -919,7 +1004,14 @@
           <w:sz w:val="17"/>
           <w:szCs w:val="17"/>
         </w:rPr>
-        <w:t xml:space="preserve">Currently, when a user requests a transaction from a Payer Payment Service Provider (PSP), the request is forwarded to the National Payments Corporation of India (NPCI) server, where the amount is debited from the Remitter Bank. The request is then forwarded to the Payee PSP, where the account to which the amount is to be credited is resolved, and the NPCI servers update the beneficiary bank to credit the payee's account. The response is then traced back to the user upon successful transaction. This </w:t>
+        <w:t>Currently, when a user requests a transaction from a Payer Payment Service Provider (PSP), the request is forwarded to the National Payments Corporation of India (NPCI) server, where the amount is debited from the Remitter Bank. The request is then forwarded to the Payee PSP, where the account to which the amount is to be credited is resolved, and the NPCI servers update the beneficiary bank to credit the payee's account. The response is then traced back to the user upon successful transaction.</w:t>
+      </w:r>
+      <w:r>
+        <w:rPr>
+          <w:sz w:val="17"/>
+          <w:szCs w:val="17"/>
+        </w:rPr>
+        <w:t xml:space="preserve"> As </w:t>
       </w:r>
       <w:r>
         <w:rPr>
@@ -927,7 +1019,7 @@
           <w:szCs w:val="17"/>
         </w:rPr>
         <w:lastRenderedPageBreak/>
-        <w:t>multi-stage process can lead to delays and increased transaction times, as any unavailability of the intermediaries can cause delays in the transaction process.</w:t>
+        <w:t>you can view it in Fig. 1</w:t>
       </w:r>
       <w:r>
         <w:rPr>
@@ -936,6 +1028,27 @@
         </w:rPr>
         <w:t xml:space="preserve"> </w:t>
       </w:r>
+      <w:r>
+        <w:rPr>
+          <w:sz w:val="17"/>
+          <w:szCs w:val="17"/>
+        </w:rPr>
+        <w:t>t</w:t>
+      </w:r>
+      <w:r>
+        <w:rPr>
+          <w:sz w:val="17"/>
+          <w:szCs w:val="17"/>
+        </w:rPr>
+        <w:t>his multi-stage process can lead to delays and increased transaction times, as any unavailability of the intermediaries can cause delays in the transaction process.</w:t>
+      </w:r>
+      <w:r>
+        <w:rPr>
+          <w:sz w:val="17"/>
+          <w:szCs w:val="17"/>
+        </w:rPr>
+        <w:t xml:space="preserve"> </w:t>
+      </w:r>
     </w:p>
     <w:p>
       <w:pPr>
@@ -1042,7 +1155,23 @@
           <w:sz w:val="17"/>
           <w:szCs w:val="17"/>
         </w:rPr>
-        <w:t>The use of blockchain technology can also be incorporated into FinSecure to increase security and safety in the transaction process. Blockchain technology offers decentralization, tamper-proof ledgers, and smart contracts as potential solutions for increasing security and safety.</w:t>
+        <w:t xml:space="preserve">The use of blockchain technology can also be incorporated into </w:t>
+      </w:r>
+      <w:proofErr w:type="spellStart"/>
+      <w:r>
+        <w:rPr>
+          <w:sz w:val="17"/>
+          <w:szCs w:val="17"/>
+        </w:rPr>
+        <w:t>FinSecure</w:t>
+      </w:r>
+      <w:proofErr w:type="spellEnd"/>
+      <w:r>
+        <w:rPr>
+          <w:sz w:val="17"/>
+          <w:szCs w:val="17"/>
+        </w:rPr>
+        <w:t xml:space="preserve"> to increase security and safety in the transaction process. Blockchain technology offers decentralization, tamper-proof ledgers, and smart contracts as potential solutions for increasing security and safety.</w:t>
       </w:r>
       <w:r>
         <w:rPr>
@@ -1054,13 +1183,10 @@
     </w:p>
     <w:p>
       <w:pPr>
+        <w:keepNext/>
         <w:spacing w:after="191"/>
         <w:ind w:right="217"/>
         <w:jc w:val="both"/>
-        <w:rPr>
-          <w:sz w:val="17"/>
-          <w:szCs w:val="17"/>
-        </w:rPr>
       </w:pPr>
       <w:r>
         <w:rPr>
@@ -1118,21 +1244,60 @@
     </w:p>
     <w:p>
       <w:pPr>
-        <w:spacing w:after="191"/>
-        <w:ind w:left="3" w:right="217"/>
-        <w:jc w:val="both"/>
-        <w:rPr>
-          <w:sz w:val="16"/>
-          <w:szCs w:val="16"/>
-        </w:rPr>
-      </w:pPr>
-      <w:r>
-        <w:rPr>
-          <w:sz w:val="16"/>
-          <w:szCs w:val="16"/>
-        </w:rPr>
-        <w:t>3.1 FinSecure</w:t>
-      </w:r>
+        <w:pStyle w:val="Caption"/>
+        <w:jc w:val="center"/>
+        <w:rPr>
+          <w:sz w:val="17"/>
+          <w:szCs w:val="17"/>
+        </w:rPr>
+      </w:pPr>
+      <w:r>
+        <w:t xml:space="preserve">Fig. </w:t>
+      </w:r>
+      <w:fldSimple w:instr=" SEQ Fig. \* ARABIC ">
+        <w:r>
+          <w:rPr>
+            <w:noProof/>
+          </w:rPr>
+          <w:t>1</w:t>
+        </w:r>
+      </w:fldSimple>
+      <w:r>
+        <w:t xml:space="preserve"> Current UPI Transaction </w:t>
+      </w:r>
+      <w:r>
+        <w:rPr>
+          <w:noProof/>
+        </w:rPr>
+        <w:t>Process</w:t>
+      </w:r>
+    </w:p>
+    <w:p>
+      <w:pPr>
+        <w:spacing w:after="191"/>
+        <w:ind w:left="3" w:right="217"/>
+        <w:jc w:val="both"/>
+        <w:rPr>
+          <w:sz w:val="16"/>
+          <w:szCs w:val="16"/>
+        </w:rPr>
+      </w:pPr>
+      <w:r>
+        <w:rPr>
+          <w:sz w:val="16"/>
+          <w:szCs w:val="16"/>
+        </w:rPr>
+        <w:t xml:space="preserve">3.1 </w:t>
+      </w:r>
+      <w:proofErr w:type="spellStart"/>
+      <w:r>
+        <w:rPr>
+          <w:sz w:val="16"/>
+          <w:szCs w:val="16"/>
+        </w:rPr>
+        <w:t>FinSecure</w:t>
+      </w:r>
+      <w:proofErr w:type="spellEnd"/>
     </w:p>
     <w:p>
       <w:pPr>
@@ -1162,12 +1327,21 @@
           <w:szCs w:val="16"/>
         </w:rPr>
       </w:pPr>
-      <w:r>
-        <w:rPr>
-          <w:sz w:val="16"/>
-          <w:szCs w:val="16"/>
-        </w:rPr>
-        <w:t>FinSecure as an Independent Intermediary:</w:t>
+      <w:proofErr w:type="spellStart"/>
+      <w:r>
+        <w:rPr>
+          <w:sz w:val="16"/>
+          <w:szCs w:val="16"/>
+        </w:rPr>
+        <w:t>FinSecure</w:t>
+      </w:r>
+      <w:proofErr w:type="spellEnd"/>
+      <w:r>
+        <w:rPr>
+          <w:sz w:val="16"/>
+          <w:szCs w:val="16"/>
+        </w:rPr>
+        <w:t xml:space="preserve"> as an Independent Intermediary:</w:t>
       </w:r>
       <w:r>
         <w:rPr>
@@ -1176,12 +1350,53 @@
         </w:rPr>
         <w:t xml:space="preserve"> </w:t>
       </w:r>
-      <w:r>
-        <w:rPr>
-          <w:sz w:val="16"/>
-          <w:szCs w:val="16"/>
-        </w:rPr>
-        <w:t>FinSecure is an independent intermediary that aims to create a single intermediary that holds a central database for all known financial institutions to hold data for all user accounts. The primary objective of FinSecure is to maintain a double database to avoid confusion and provide a much-increased transaction speed. FinSecure is regulated by the Reserve Bank of India, which ensures the transparency and security of the payment system.</w:t>
+      <w:proofErr w:type="spellStart"/>
+      <w:r>
+        <w:rPr>
+          <w:sz w:val="16"/>
+          <w:szCs w:val="16"/>
+        </w:rPr>
+        <w:t>FinSecure</w:t>
+      </w:r>
+      <w:proofErr w:type="spellEnd"/>
+      <w:r>
+        <w:rPr>
+          <w:sz w:val="16"/>
+          <w:szCs w:val="16"/>
+        </w:rPr>
+        <w:t xml:space="preserve"> is an independent intermediary that aims to create a single intermediary that holds a central database for all known financial institutions to hold data for all user accounts. The primary objective of </w:t>
+      </w:r>
+      <w:proofErr w:type="spellStart"/>
+      <w:r>
+        <w:rPr>
+          <w:sz w:val="16"/>
+          <w:szCs w:val="16"/>
+        </w:rPr>
+        <w:t>FinSecure</w:t>
+      </w:r>
+      <w:proofErr w:type="spellEnd"/>
+      <w:r>
+        <w:rPr>
+          <w:sz w:val="16"/>
+          <w:szCs w:val="16"/>
+        </w:rPr>
+        <w:t xml:space="preserve"> is to maintain a double database to avoid confusion and provide a much-increased transaction speed. </w:t>
+      </w:r>
+      <w:proofErr w:type="spellStart"/>
+      <w:r>
+        <w:rPr>
+          <w:sz w:val="16"/>
+          <w:szCs w:val="16"/>
+        </w:rPr>
+        <w:t>FinSecure</w:t>
+      </w:r>
+      <w:proofErr w:type="spellEnd"/>
+      <w:r>
+        <w:rPr>
+          <w:sz w:val="16"/>
+          <w:szCs w:val="16"/>
+        </w:rPr>
+        <w:t xml:space="preserve"> is regulated by the Reserve Bank of India, which ensures the transparency and security of the payment system.</w:t>
       </w:r>
     </w:p>
     <w:p>
@@ -1213,25 +1428,48 @@
           <w:sz w:val="16"/>
           <w:szCs w:val="16"/>
         </w:rPr>
-        <w:t>The central database is the backbone of the proposed solution, which holds data for all user accounts. Each financial institution can update its own database over a regular interval to ensure accounts are debited and credited in a fast and efficient manner. The central database is accessible by all financial institutions, which eliminates the need for multiple intermediaries. The single intermediary approach proposed by FinSecure would also help in the reduction of costs associated with multiple intermediaries.</w:t>
-      </w:r>
-    </w:p>
-    <w:p>
-      <w:pPr>
-        <w:spacing w:after="191"/>
-        <w:ind w:left="3" w:right="217"/>
-        <w:jc w:val="both"/>
-        <w:rPr>
-          <w:sz w:val="16"/>
-          <w:szCs w:val="16"/>
-        </w:rPr>
-      </w:pPr>
+        <w:t xml:space="preserve">The central database is the backbone of the proposed solution, which holds data for all user accounts. Each financial institution can update its own database over a regular interval to ensure accounts are debited and credited in a fast and efficient manner. The central database is accessible by all financial institutions, which eliminates the need for multiple </w:t>
+      </w:r>
       <w:r>
         <w:rPr>
           <w:sz w:val="16"/>
           <w:szCs w:val="16"/>
         </w:rPr>
         <w:lastRenderedPageBreak/>
+        <w:t xml:space="preserve">intermediaries. The single intermediary approach proposed by </w:t>
+      </w:r>
+      <w:proofErr w:type="spellStart"/>
+      <w:r>
+        <w:rPr>
+          <w:sz w:val="16"/>
+          <w:szCs w:val="16"/>
+        </w:rPr>
+        <w:t>FinSecure</w:t>
+      </w:r>
+      <w:proofErr w:type="spellEnd"/>
+      <w:r>
+        <w:rPr>
+          <w:sz w:val="16"/>
+          <w:szCs w:val="16"/>
+        </w:rPr>
+        <w:t xml:space="preserve"> would also help in the reduction of costs associated with multiple intermediaries.</w:t>
+      </w:r>
+    </w:p>
+    <w:p>
+      <w:pPr>
+        <w:spacing w:after="191"/>
+        <w:ind w:left="3" w:right="217"/>
+        <w:jc w:val="both"/>
+        <w:rPr>
+          <w:sz w:val="16"/>
+          <w:szCs w:val="16"/>
+        </w:rPr>
+      </w:pPr>
+      <w:r>
+        <w:rPr>
+          <w:sz w:val="16"/>
+          <w:szCs w:val="16"/>
+        </w:rPr>
         <w:t>Blockchain Technology for Increased Security:</w:t>
       </w:r>
       <w:r>
@@ -1251,13 +1489,10 @@
     </w:p>
     <w:p>
       <w:pPr>
-        <w:spacing w:after="191"/>
-        <w:ind w:left="3" w:right="217"/>
-        <w:jc w:val="both"/>
-        <w:rPr>
-          <w:sz w:val="16"/>
-          <w:szCs w:val="16"/>
-        </w:rPr>
+        <w:keepNext/>
+        <w:spacing w:after="191"/>
+        <w:ind w:left="3" w:right="217"/>
+        <w:jc w:val="both"/>
       </w:pPr>
       <w:r>
         <w:rPr>
@@ -1315,6 +1550,35 @@
     </w:p>
     <w:p>
       <w:pPr>
+        <w:pStyle w:val="Caption"/>
+        <w:jc w:val="center"/>
+        <w:rPr>
+          <w:sz w:val="16"/>
+          <w:szCs w:val="16"/>
+        </w:rPr>
+      </w:pPr>
+      <w:r>
+        <w:t xml:space="preserve">Fig. </w:t>
+      </w:r>
+      <w:fldSimple w:instr=" SEQ Fig. \* ARABIC ">
+        <w:r>
+          <w:rPr>
+            <w:noProof/>
+          </w:rPr>
+          <w:t>2</w:t>
+        </w:r>
+      </w:fldSimple>
+      <w:r>
+        <w:t xml:space="preserve"> Context Diagram for </w:t>
+      </w:r>
+      <w:proofErr w:type="spellStart"/>
+      <w:r>
+        <w:t>FinSecure</w:t>
+      </w:r>
+      <w:proofErr w:type="spellEnd"/>
+    </w:p>
+    <w:p>
+      <w:pPr>
         <w:spacing w:after="191"/>
         <w:ind w:left="3" w:right="217"/>
         <w:jc w:val="both"/>
@@ -1478,25 +1742,49 @@
           <w:sz w:val="16"/>
           <w:szCs w:val="16"/>
         </w:rPr>
-        <w:t>Blockchain technology, which powers tamper-proof ledgers, offers a decentralized and trustless environment that enables secure and efficient data sharing among multiple parties. The advantages of tamper-proof ledgers are numerous. They offer improved data security, increased transparency, reduced fraud, and streamlined processes, which can lead to cost savings and improved efficiency. Additionally, tamper-proof ledgers can facilitate new business models and revenue streams, such as peer-to-peer transactions, smart contracts, and tokenization.</w:t>
-      </w:r>
-    </w:p>
-    <w:p>
-      <w:pPr>
-        <w:spacing w:after="191"/>
-        <w:ind w:left="3" w:right="217"/>
-        <w:jc w:val="both"/>
-        <w:rPr>
-          <w:sz w:val="16"/>
-          <w:szCs w:val="16"/>
-        </w:rPr>
-      </w:pPr>
-      <w:r>
-        <w:rPr>
-          <w:sz w:val="16"/>
-          <w:szCs w:val="16"/>
-        </w:rPr>
-        <w:t xml:space="preserve">In conclusion, tamper-proof ledgers provide a powerful solution for secure and efficient data sharing. The technology has the potential to transform the way businesses operate by increasing transparency, reducing fraud, and improving efficiency. With the help of intermediaries, tamper-proof ledgers can offer even greater benefits for businesses, especially in terms of ensuring data accuracy and minimizing risk. By leveraging the advantages of tamper-proof ledgers, businesses can create new opportunities for growth and innovation while enhancing the trust and confidence of their customers and partners. </w:t>
+        <w:t xml:space="preserve">Blockchain technology, which powers tamper-proof ledgers, offers a decentralized and </w:t>
+      </w:r>
+      <w:proofErr w:type="spellStart"/>
+      <w:r>
+        <w:rPr>
+          <w:sz w:val="16"/>
+          <w:szCs w:val="16"/>
+        </w:rPr>
+        <w:t>trustless</w:t>
+      </w:r>
+      <w:proofErr w:type="spellEnd"/>
+      <w:r>
+        <w:rPr>
+          <w:sz w:val="16"/>
+          <w:szCs w:val="16"/>
+        </w:rPr>
+        <w:t xml:space="preserve"> environment that enables secure and efficient data sharing among multiple parties. The advantages of tamper-proof ledgers are numerous. They offer improved data security, increased transparency, reduced fraud, and streamlined processes, which can lead to cost savings and improved efficiency. Additionally, tamper-proof ledgers can facilitate new business models and revenue streams, such as peer-to-peer transactions, smart contracts, and tokenization.</w:t>
+      </w:r>
+    </w:p>
+    <w:p>
+      <w:pPr>
+        <w:spacing w:after="191"/>
+        <w:ind w:left="3" w:right="217"/>
+        <w:jc w:val="both"/>
+        <w:rPr>
+          <w:sz w:val="16"/>
+          <w:szCs w:val="16"/>
+        </w:rPr>
+      </w:pPr>
+      <w:r>
+        <w:rPr>
+          <w:sz w:val="16"/>
+          <w:szCs w:val="16"/>
+        </w:rPr>
+        <w:t xml:space="preserve">In conclusion, tamper-proof ledgers provide a powerful solution for secure and efficient data sharing. The technology has the potential to transform the way businesses operate by increasing transparency, reducing fraud, and improving efficiency. With the help of </w:t>
+      </w:r>
+      <w:r>
+        <w:rPr>
+          <w:sz w:val="16"/>
+          <w:szCs w:val="16"/>
+        </w:rPr>
+        <w:lastRenderedPageBreak/>
+        <w:t xml:space="preserve">intermediaries, tamper-proof ledgers can offer even greater benefits for businesses, especially in terms of ensuring data accuracy and minimizing risk. By leveraging the advantages of tamper-proof ledgers, businesses can create new opportunities for growth and innovation while enhancing the trust and confidence of their customers and partners. </w:t>
       </w:r>
     </w:p>
     <w:p>
@@ -1532,26 +1820,73 @@
           <w:sz w:val="16"/>
           <w:szCs w:val="16"/>
         </w:rPr>
-        <w:lastRenderedPageBreak/>
-        <w:t>Another important feature of FinSecure is the use of smart contracts to facilitate secure and automated transactions between payers and payees. Smart contracts are self-executing contracts with the terms of the agreement directly written into lines of code. They enable trustless and automated transactions between parties, eliminating the need for intermediaries and reducing the risk of fraud.</w:t>
-      </w:r>
-    </w:p>
-    <w:p>
-      <w:pPr>
-        <w:spacing w:after="191"/>
-        <w:ind w:left="3" w:right="217"/>
-        <w:jc w:val="both"/>
-        <w:rPr>
-          <w:sz w:val="16"/>
-          <w:szCs w:val="16"/>
-        </w:rPr>
-      </w:pPr>
-      <w:r>
-        <w:rPr>
-          <w:sz w:val="16"/>
-          <w:szCs w:val="16"/>
-        </w:rPr>
-        <w:t>By introducing smart contracts in FinSecure, the platform can ensure that funds are only released when specific conditions are met, providing an added layer of security and trust in the payment process. For instance, in a real estate transaction, the smart contract can hold the funds until the buyer receives the title deed and the seller receives the payment. The smart contract can also enforce specific conditions, such as the delivery of goods or completion of a service, before releasing the payment.</w:t>
+        <w:t xml:space="preserve">Another important feature of </w:t>
+      </w:r>
+      <w:proofErr w:type="spellStart"/>
+      <w:r>
+        <w:rPr>
+          <w:sz w:val="16"/>
+          <w:szCs w:val="16"/>
+        </w:rPr>
+        <w:t>FinSecure</w:t>
+      </w:r>
+      <w:proofErr w:type="spellEnd"/>
+      <w:r>
+        <w:rPr>
+          <w:sz w:val="16"/>
+          <w:szCs w:val="16"/>
+        </w:rPr>
+        <w:t xml:space="preserve"> is the use of smart contracts to facilitate secure and automated transactions between payers and payees. Smart contracts are self-executing contracts with the terms of the agreement directly written into lines of code. They enable </w:t>
+      </w:r>
+      <w:proofErr w:type="spellStart"/>
+      <w:r>
+        <w:rPr>
+          <w:sz w:val="16"/>
+          <w:szCs w:val="16"/>
+        </w:rPr>
+        <w:t>trustless</w:t>
+      </w:r>
+      <w:proofErr w:type="spellEnd"/>
+      <w:r>
+        <w:rPr>
+          <w:sz w:val="16"/>
+          <w:szCs w:val="16"/>
+        </w:rPr>
+        <w:t xml:space="preserve"> and automated transactions between parties, eliminating the need for intermediaries and reducing the risk of fraud.</w:t>
+      </w:r>
+    </w:p>
+    <w:p>
+      <w:pPr>
+        <w:spacing w:after="191"/>
+        <w:ind w:left="3" w:right="217"/>
+        <w:jc w:val="both"/>
+        <w:rPr>
+          <w:sz w:val="16"/>
+          <w:szCs w:val="16"/>
+        </w:rPr>
+      </w:pPr>
+      <w:r>
+        <w:rPr>
+          <w:sz w:val="16"/>
+          <w:szCs w:val="16"/>
+        </w:rPr>
+        <w:t xml:space="preserve">By introducing smart contracts in </w:t>
+      </w:r>
+      <w:proofErr w:type="spellStart"/>
+      <w:r>
+        <w:rPr>
+          <w:sz w:val="16"/>
+          <w:szCs w:val="16"/>
+        </w:rPr>
+        <w:t>FinSecure</w:t>
+      </w:r>
+      <w:proofErr w:type="spellEnd"/>
+      <w:r>
+        <w:rPr>
+          <w:sz w:val="16"/>
+          <w:szCs w:val="16"/>
+        </w:rPr>
+        <w:t>, the platform can ensure that funds are only released when specific conditions are met, providing an added layer of security and trust in the payment process. For instance, in a real estate transaction, the smart contract can hold the funds until the buyer receives the title deed and the seller receives the payment. The smart contract can also enforce specific conditions, such as the delivery of goods or completion of a service, before releasing the payment.</w:t>
       </w:r>
     </w:p>
     <w:p>
@@ -1605,36 +1940,77 @@
           <w:sz w:val="16"/>
           <w:szCs w:val="16"/>
         </w:rPr>
-        <w:t>In conclusion, FinSecure's use of smart contracts provides a secure and efficient means of conducting transactions between payers and payees. The use of this technology can enhance transparency, reduce the risk of fraud, and improve efficiency in payment systems.</w:t>
-      </w:r>
-    </w:p>
-    <w:p>
-      <w:pPr>
-        <w:spacing w:after="191"/>
-        <w:ind w:left="3" w:right="217"/>
-        <w:jc w:val="both"/>
-        <w:rPr>
-          <w:sz w:val="16"/>
-          <w:szCs w:val="16"/>
-        </w:rPr>
-      </w:pPr>
-    </w:p>
-    <w:p>
-      <w:pPr>
-        <w:spacing w:after="191"/>
-        <w:ind w:left="3" w:right="217"/>
-        <w:jc w:val="both"/>
-        <w:rPr>
-          <w:sz w:val="16"/>
-          <w:szCs w:val="16"/>
-        </w:rPr>
-      </w:pPr>
-      <w:r>
-        <w:rPr>
-          <w:sz w:val="16"/>
-          <w:szCs w:val="16"/>
-        </w:rPr>
-        <w:t>FinSecure is an independent intermediary that facilitates transactions between payers and payees. It is regulated by the Reserve Bank of India and operates with the aim of creating a secure and efficient transaction process. FinSecure operates with two major duties, registration and transaction, which we will discuss in detail in the following sections.</w:t>
+        <w:t xml:space="preserve">In conclusion, </w:t>
+      </w:r>
+      <w:proofErr w:type="spellStart"/>
+      <w:r>
+        <w:rPr>
+          <w:sz w:val="16"/>
+          <w:szCs w:val="16"/>
+        </w:rPr>
+        <w:t>FinSecure's</w:t>
+      </w:r>
+      <w:proofErr w:type="spellEnd"/>
+      <w:r>
+        <w:rPr>
+          <w:sz w:val="16"/>
+          <w:szCs w:val="16"/>
+        </w:rPr>
+        <w:t xml:space="preserve"> use of smart contracts provides a secure and efficient means of conducting transactions between payers and payees. The use of this technology can enhance transparency, reduce the risk of fraud, and improve efficiency in payment systems.</w:t>
+      </w:r>
+    </w:p>
+    <w:p>
+      <w:pPr>
+        <w:spacing w:after="191"/>
+        <w:ind w:left="3" w:right="217"/>
+        <w:jc w:val="both"/>
+        <w:rPr>
+          <w:sz w:val="16"/>
+          <w:szCs w:val="16"/>
+        </w:rPr>
+      </w:pPr>
+    </w:p>
+    <w:p>
+      <w:pPr>
+        <w:spacing w:after="191"/>
+        <w:ind w:left="3" w:right="217"/>
+        <w:jc w:val="both"/>
+        <w:rPr>
+          <w:sz w:val="16"/>
+          <w:szCs w:val="16"/>
+        </w:rPr>
+      </w:pPr>
+      <w:proofErr w:type="spellStart"/>
+      <w:r>
+        <w:rPr>
+          <w:sz w:val="16"/>
+          <w:szCs w:val="16"/>
+        </w:rPr>
+        <w:t>FinSecure</w:t>
+      </w:r>
+      <w:proofErr w:type="spellEnd"/>
+      <w:r>
+        <w:rPr>
+          <w:sz w:val="16"/>
+          <w:szCs w:val="16"/>
+        </w:rPr>
+        <w:t xml:space="preserve"> is an independent intermediary that facilitates transactions between payers and payees. It is regulated by the Reserve Bank of India and operates with the aim of creating a secure and efficient transaction process. </w:t>
+      </w:r>
+      <w:proofErr w:type="spellStart"/>
+      <w:r>
+        <w:rPr>
+          <w:sz w:val="16"/>
+          <w:szCs w:val="16"/>
+        </w:rPr>
+        <w:t>FinSecure</w:t>
+      </w:r>
+      <w:proofErr w:type="spellEnd"/>
+      <w:r>
+        <w:rPr>
+          <w:sz w:val="16"/>
+          <w:szCs w:val="16"/>
+        </w:rPr>
+        <w:t xml:space="preserve"> operates with two major duties, registration and transaction, which we will discuss in detail in the following sections.</w:t>
       </w:r>
     </w:p>
     <w:p>
@@ -1665,41 +2041,71 @@
         </w:rPr>
         <w:t>3.2 Registration</w:t>
       </w:r>
-    </w:p>
-    <w:p>
-      <w:pPr>
-        <w:spacing w:after="191"/>
-        <w:ind w:left="3" w:right="217"/>
-        <w:jc w:val="both"/>
-        <w:rPr>
-          <w:sz w:val="16"/>
-          <w:szCs w:val="16"/>
-        </w:rPr>
-      </w:pPr>
-      <w:r>
-        <w:rPr>
-          <w:sz w:val="16"/>
-          <w:szCs w:val="16"/>
-        </w:rPr>
-        <w:t>The registration process is the first step in using FinSecure's services. It involves the input of account details, such as personal information, banking details, and other relevant data. The data is then stored in a decentralized database that maintains a continuously growing list of records or transactions.</w:t>
-      </w:r>
-    </w:p>
-    <w:p>
-      <w:pPr>
-        <w:spacing w:after="191"/>
-        <w:ind w:left="3" w:right="217"/>
-        <w:jc w:val="both"/>
-        <w:rPr>
-          <w:sz w:val="16"/>
-          <w:szCs w:val="16"/>
-        </w:rPr>
-      </w:pPr>
-      <w:r>
-        <w:rPr>
-          <w:sz w:val="16"/>
-          <w:szCs w:val="16"/>
-        </w:rPr>
-        <w:t>Upon arrival of the data, the Value-Binder function runs and creates a unique Binding-Value for each account. Each user account is associated with a different value, much like how each transaction on a ledger or a block in a blockchain has a unique id, even if the user is the same. The binding value is generated using a cryptographic algorithm, which ensures that it is unique and tamper-proof.</w:t>
+      <w:r>
+        <w:rPr>
+          <w:sz w:val="16"/>
+          <w:szCs w:val="16"/>
+        </w:rPr>
+        <w:t xml:space="preserve"> Process</w:t>
+      </w:r>
+    </w:p>
+    <w:p>
+      <w:pPr>
+        <w:spacing w:after="191"/>
+        <w:ind w:left="3" w:right="217"/>
+        <w:jc w:val="both"/>
+        <w:rPr>
+          <w:sz w:val="16"/>
+          <w:szCs w:val="16"/>
+        </w:rPr>
+      </w:pPr>
+      <w:r>
+        <w:rPr>
+          <w:sz w:val="16"/>
+          <w:szCs w:val="16"/>
+        </w:rPr>
+        <w:t xml:space="preserve">The registration process is the first step in using </w:t>
+      </w:r>
+      <w:proofErr w:type="spellStart"/>
+      <w:r>
+        <w:rPr>
+          <w:sz w:val="16"/>
+          <w:szCs w:val="16"/>
+        </w:rPr>
+        <w:t>FinSecure's</w:t>
+      </w:r>
+      <w:proofErr w:type="spellEnd"/>
+      <w:r>
+        <w:rPr>
+          <w:sz w:val="16"/>
+          <w:szCs w:val="16"/>
+        </w:rPr>
+        <w:t xml:space="preserve"> services. It involves the input of account details, such as personal information, banking details, and other relevant data. The data is then stored in a decentralized database that maintains a continuously growing list of records or transactions.</w:t>
+      </w:r>
+    </w:p>
+    <w:p>
+      <w:pPr>
+        <w:spacing w:after="191"/>
+        <w:ind w:left="3" w:right="217"/>
+        <w:jc w:val="both"/>
+        <w:rPr>
+          <w:sz w:val="16"/>
+          <w:szCs w:val="16"/>
+        </w:rPr>
+      </w:pPr>
+      <w:r>
+        <w:rPr>
+          <w:sz w:val="16"/>
+          <w:szCs w:val="16"/>
+        </w:rPr>
+        <w:t>As you can view in Fig. 3 u</w:t>
+      </w:r>
+      <w:r>
+        <w:rPr>
+          <w:sz w:val="16"/>
+          <w:szCs w:val="16"/>
+        </w:rPr>
+        <w:t>pon arrival of the data, the Value-Binder function runs and creates a unique Binding-Value for each account. Each user account is associated with a different value, much like how each transaction on a ledger or a block in a blockchain has a unique id, even if the user is the same. The binding value is generated using a cryptographic algorithm, which ensures that it is unique and tamper-proof.</w:t>
       </w:r>
     </w:p>
     <w:p>
@@ -1735,43 +2141,107 @@
           <w:sz w:val="16"/>
           <w:szCs w:val="16"/>
         </w:rPr>
-        <w:t>The decentralized database used in FinSecure is a key feature of the system. Decentralized databases are gaining attention in recent years because they offer better scalability, fault tolerance, and resilience to attacks. These databases are distributed across multiple nodes, making them less vulnerable to single-point failures or cyberattacks.</w:t>
-      </w:r>
-    </w:p>
-    <w:p>
-      <w:pPr>
-        <w:spacing w:after="191"/>
-        <w:ind w:left="3" w:right="217"/>
-        <w:jc w:val="both"/>
-        <w:rPr>
-          <w:sz w:val="16"/>
-          <w:szCs w:val="16"/>
-        </w:rPr>
-      </w:pPr>
-      <w:r>
-        <w:rPr>
-          <w:sz w:val="16"/>
-          <w:szCs w:val="16"/>
-        </w:rPr>
-        <w:t>In a decentralized database, there is no central authority that controls the data, making it more transparent and less susceptible to fraud. Transactions are validated by the network, and consensus is achieved through a distributed consensus algorithm. Blockchain technology, which powers FinSecure, is an example of a decentralized database that offers a transparent and immutable record of all transactions that occur on the network.</w:t>
-      </w:r>
-    </w:p>
-    <w:p>
-      <w:pPr>
-        <w:spacing w:after="191"/>
-        <w:ind w:left="3" w:right="217"/>
-        <w:jc w:val="both"/>
-        <w:rPr>
-          <w:sz w:val="16"/>
-          <w:szCs w:val="16"/>
-        </w:rPr>
-      </w:pPr>
-      <w:r>
-        <w:rPr>
-          <w:sz w:val="16"/>
-          <w:szCs w:val="16"/>
-        </w:rPr>
-        <w:t>In conclusion, the registration process of FinSecure is a critical step in ensuring the security and efficiency of digital transactions. The process involves the input of account details, the generation of unique binding values, and the storage of account information in a decentralized database. Decentralized databases are gaining attention in recent years because they offer better scalability, fault tolerance, and resilience to attacks. Blockchain technology, which powers FinSecure, is an example of a decentralized database that offers a transparent and immutable record of all transactions that occur on the network.</w:t>
+        <w:t xml:space="preserve">The decentralized database used in </w:t>
+      </w:r>
+      <w:proofErr w:type="spellStart"/>
+      <w:r>
+        <w:rPr>
+          <w:sz w:val="16"/>
+          <w:szCs w:val="16"/>
+        </w:rPr>
+        <w:t>FinSecure</w:t>
+      </w:r>
+      <w:proofErr w:type="spellEnd"/>
+      <w:r>
+        <w:rPr>
+          <w:sz w:val="16"/>
+          <w:szCs w:val="16"/>
+        </w:rPr>
+        <w:t xml:space="preserve"> is a key feature of the system. Decentralized databases are gaining attention in recent years because they offer better scalability, fault tolerance, and resilience to attacks. These databases are distributed across multiple nodes, making them less vulnerable to single-point failures or cyberattacks.</w:t>
+      </w:r>
+    </w:p>
+    <w:p>
+      <w:pPr>
+        <w:spacing w:after="191"/>
+        <w:ind w:left="3" w:right="217"/>
+        <w:jc w:val="both"/>
+        <w:rPr>
+          <w:sz w:val="16"/>
+          <w:szCs w:val="16"/>
+        </w:rPr>
+      </w:pPr>
+      <w:r>
+        <w:rPr>
+          <w:sz w:val="16"/>
+          <w:szCs w:val="16"/>
+        </w:rPr>
+        <w:t xml:space="preserve">In a decentralized database, there is no central authority that controls the data, making it more transparent and less susceptible to fraud. Transactions are validated by the network, and consensus is achieved through a distributed consensus algorithm. Blockchain technology, which powers </w:t>
+      </w:r>
+      <w:proofErr w:type="spellStart"/>
+      <w:r>
+        <w:rPr>
+          <w:sz w:val="16"/>
+          <w:szCs w:val="16"/>
+        </w:rPr>
+        <w:t>FinSecure</w:t>
+      </w:r>
+      <w:proofErr w:type="spellEnd"/>
+      <w:r>
+        <w:rPr>
+          <w:sz w:val="16"/>
+          <w:szCs w:val="16"/>
+        </w:rPr>
+        <w:t>, is an example of a decentralized database that offers a transparent and immutable record of all transactions that occur on the network.</w:t>
+      </w:r>
+    </w:p>
+    <w:p>
+      <w:pPr>
+        <w:spacing w:after="191"/>
+        <w:ind w:left="3" w:right="217"/>
+        <w:jc w:val="both"/>
+        <w:rPr>
+          <w:sz w:val="16"/>
+          <w:szCs w:val="16"/>
+        </w:rPr>
+      </w:pPr>
+      <w:r>
+        <w:rPr>
+          <w:sz w:val="16"/>
+          <w:szCs w:val="16"/>
+        </w:rPr>
+        <w:t xml:space="preserve">In conclusion, the registration process of </w:t>
+      </w:r>
+      <w:proofErr w:type="spellStart"/>
+      <w:r>
+        <w:rPr>
+          <w:sz w:val="16"/>
+          <w:szCs w:val="16"/>
+        </w:rPr>
+        <w:t>FinSecure</w:t>
+      </w:r>
+      <w:proofErr w:type="spellEnd"/>
+      <w:r>
+        <w:rPr>
+          <w:sz w:val="16"/>
+          <w:szCs w:val="16"/>
+        </w:rPr>
+        <w:t xml:space="preserve"> is a critical step in ensuring the security and efficiency of digital transactions. The process involves the input of account details, the generation of unique binding values, and the storage of account information in a decentralized database. Decentralized databases are gaining attention in recent years because they offer better scalability, fault tolerance, and resilience to attacks. Blockchain technology, which powers </w:t>
+      </w:r>
+      <w:proofErr w:type="spellStart"/>
+      <w:r>
+        <w:rPr>
+          <w:sz w:val="16"/>
+          <w:szCs w:val="16"/>
+        </w:rPr>
+        <w:t>FinSecure</w:t>
+      </w:r>
+      <w:proofErr w:type="spellEnd"/>
+      <w:r>
+        <w:rPr>
+          <w:sz w:val="16"/>
+          <w:szCs w:val="16"/>
+        </w:rPr>
+        <w:t>, is an example of a decentralized database that offers a transparent and immutable record of all transactions that occur on the network.</w:t>
       </w:r>
     </w:p>
     <w:p>
@@ -1787,13 +2257,10 @@
     </w:p>
     <w:p>
       <w:pPr>
+        <w:keepNext/>
         <w:spacing w:after="191"/>
         <w:ind w:right="217"/>
         <w:jc w:val="both"/>
-        <w:rPr>
-          <w:sz w:val="16"/>
-          <w:szCs w:val="16"/>
-        </w:rPr>
       </w:pPr>
       <w:r>
         <w:rPr>
@@ -1852,6 +2319,35 @@
     </w:p>
     <w:p>
       <w:pPr>
+        <w:pStyle w:val="Caption"/>
+        <w:jc w:val="center"/>
+        <w:rPr>
+          <w:sz w:val="16"/>
+          <w:szCs w:val="16"/>
+        </w:rPr>
+      </w:pPr>
+      <w:r>
+        <w:t xml:space="preserve">Fig. </w:t>
+      </w:r>
+      <w:fldSimple w:instr=" SEQ Fig. \* ARABIC ">
+        <w:r>
+          <w:rPr>
+            <w:noProof/>
+          </w:rPr>
+          <w:t>3</w:t>
+        </w:r>
+      </w:fldSimple>
+      <w:r>
+        <w:t xml:space="preserve"> Registration Process of </w:t>
+      </w:r>
+      <w:proofErr w:type="spellStart"/>
+      <w:r>
+        <w:t>FinSecure</w:t>
+      </w:r>
+      <w:proofErr w:type="spellEnd"/>
+    </w:p>
+    <w:p>
+      <w:pPr>
         <w:spacing w:after="191"/>
         <w:ind w:right="217"/>
         <w:jc w:val="both"/>
@@ -1878,23 +2374,44 @@
         </w:rPr>
         <w:t>3.3 Transaction</w:t>
       </w:r>
-    </w:p>
-    <w:p>
-      <w:pPr>
-        <w:spacing w:after="191"/>
-        <w:ind w:left="3" w:right="217"/>
-        <w:jc w:val="both"/>
-        <w:rPr>
-          <w:sz w:val="16"/>
-          <w:szCs w:val="16"/>
-        </w:rPr>
-      </w:pPr>
-      <w:r>
-        <w:rPr>
-          <w:sz w:val="16"/>
-          <w:szCs w:val="16"/>
-        </w:rPr>
-        <w:t>In FinSecure, the transaction process begins when a registered user initiates a transaction. The user sends transaction details, such as the transaction amount, address, and id, to the payer. The transaction information then arrives at the intermediary, which is responsible for verifying that the transaction's conditions have been met. This verification process involves checking the smart contract details associated with the transaction, which specify the conditions that must be met for the transaction to be considered complete.</w:t>
+      <w:r>
+        <w:rPr>
+          <w:sz w:val="16"/>
+          <w:szCs w:val="16"/>
+        </w:rPr>
+        <w:t xml:space="preserve"> Process</w:t>
+      </w:r>
+    </w:p>
+    <w:p>
+      <w:pPr>
+        <w:spacing w:after="191"/>
+        <w:ind w:left="3" w:right="217"/>
+        <w:jc w:val="both"/>
+        <w:rPr>
+          <w:sz w:val="16"/>
+          <w:szCs w:val="16"/>
+        </w:rPr>
+      </w:pPr>
+      <w:r>
+        <w:rPr>
+          <w:sz w:val="16"/>
+          <w:szCs w:val="16"/>
+        </w:rPr>
+        <w:t>In Fi</w:t>
+      </w:r>
+      <w:r>
+        <w:rPr>
+          <w:sz w:val="16"/>
+          <w:szCs w:val="16"/>
+        </w:rPr>
+        <w:t>g. 4</w:t>
+      </w:r>
+      <w:r>
+        <w:rPr>
+          <w:sz w:val="16"/>
+          <w:szCs w:val="16"/>
+        </w:rPr>
+        <w:t>, the transaction process begins when a registered user initiates a transaction. The user sends transaction details, such as the transaction amount, address, and id, to the payer. The transaction information then arrives at the intermediary, which is responsible for verifying that the transaction's conditions have been met. This verification process involves checking the smart contract details associated with the transaction, which specify the conditions that must be met for the transaction to be considered complete.</w:t>
       </w:r>
     </w:p>
     <w:p>
@@ -1930,7 +2447,23 @@
           <w:sz w:val="16"/>
           <w:szCs w:val="16"/>
         </w:rPr>
-        <w:t>In the context of FinSecure, smart contracts are used to ensure that transactions are executed according to the agreed-upon terms and conditions. When a user initiates a transaction, the intermediary checks the smart contract associated with that transaction to determine whether the conditions for executing the transaction have been met. If the conditions have been met, the funds are transferred from the payer to the payee. If the conditions have not been met, the transaction is cancelled, and the funds are returned to the payer.</w:t>
+        <w:t xml:space="preserve">In the context of </w:t>
+      </w:r>
+      <w:proofErr w:type="spellStart"/>
+      <w:r>
+        <w:rPr>
+          <w:sz w:val="16"/>
+          <w:szCs w:val="16"/>
+        </w:rPr>
+        <w:t>FinSecure</w:t>
+      </w:r>
+      <w:proofErr w:type="spellEnd"/>
+      <w:r>
+        <w:rPr>
+          <w:sz w:val="16"/>
+          <w:szCs w:val="16"/>
+        </w:rPr>
+        <w:t>, smart contracts are used to ensure that transactions are executed according to the agreed-upon terms and conditions. When a user initiates a transaction, the intermediary checks the smart contract associated with that transaction to determine whether the conditions for executing the transaction have been met. If the conditions have been met, the funds are transferred from the payer to the payee. If the conditions have not been met, the transaction is cancelled, and the funds are returned to the payer.</w:t>
       </w:r>
     </w:p>
     <w:p>
@@ -2004,16 +2537,15 @@
         </w:rPr>
         <w:t>In conclusion, the use of smart contracts in financial transactions has the potential to revolutionize the way we conduct financial transactions. By enabling transactions to be executed automatically and securely, without the need for intermediaries, smart contracts can reduce transaction costs, increase efficiency, and increase transparency and accountability. However, the use of smart contracts also presents several challenges, including legal uncertainty and security risks. Therefore, it is important to carefully consider the benefits and risks of using smart contracts and to take steps to mitigate potential risks.</w:t>
       </w:r>
-    </w:p>
-    <w:p>
-      <w:pPr>
-        <w:spacing w:after="191"/>
-        <w:ind w:left="3" w:right="217"/>
-        <w:jc w:val="both"/>
-        <w:rPr>
-          <w:sz w:val="16"/>
-          <w:szCs w:val="16"/>
-        </w:rPr>
+      <w:bookmarkStart w:id="2" w:name="_Hlk133362845"/>
+    </w:p>
+    <w:bookmarkEnd w:id="1"/>
+    <w:p>
+      <w:pPr>
+        <w:keepNext/>
+        <w:spacing w:after="191"/>
+        <w:ind w:left="3" w:right="217"/>
+        <w:jc w:val="both"/>
       </w:pPr>
       <w:r>
         <w:rPr>
@@ -2072,20 +2604,82 @@
     </w:p>
     <w:p>
       <w:pPr>
-        <w:spacing w:after="191"/>
-        <w:ind w:left="3" w:right="217"/>
-        <w:jc w:val="both"/>
-        <w:rPr>
-          <w:sz w:val="16"/>
-          <w:szCs w:val="16"/>
-        </w:rPr>
-      </w:pPr>
-      <w:r>
-        <w:rPr>
-          <w:sz w:val="16"/>
-          <w:szCs w:val="16"/>
-        </w:rPr>
-        <w:t>In conclusion, FinSecure offers a secure and efficient transaction process by using a tamper-proof ledger that maintains a transparent and immutable record of all transactions. The registration process involves generating unique identifiers for accounts, which are mapped to a decentralized database. The transaction process involves the use of smart contracts to ensure that the promise is fulfilled before transferring funds to the payee. The use of blockchain technology in FinSecure's operations ensures increased security, transparency, and efficiency. The potential of blockchain technology in transforming the financial industry has been widely recognized, and research in this area is ongoing. For example, research has shown that blockchain technology can be used to improve cross-border payments, reduce transaction costs, and increase financial inclusion. The adoption of blockchain technology in financial systems is expected to continue to grow in the coming years.</w:t>
+        <w:pStyle w:val="Caption"/>
+        <w:jc w:val="center"/>
+        <w:rPr>
+          <w:sz w:val="16"/>
+          <w:szCs w:val="16"/>
+        </w:rPr>
+      </w:pPr>
+      <w:r>
+        <w:t xml:space="preserve">Fig. </w:t>
+      </w:r>
+      <w:fldSimple w:instr=" SEQ Fig. \* ARABIC ">
+        <w:r>
+          <w:rPr>
+            <w:noProof/>
+          </w:rPr>
+          <w:t>4</w:t>
+        </w:r>
+      </w:fldSimple>
+      <w:r>
+        <w:t xml:space="preserve"> New Payment System </w:t>
+      </w:r>
+      <w:r>
+        <w:rPr>
+          <w:noProof/>
+        </w:rPr>
+        <w:t>with FinSecure</w:t>
+      </w:r>
+    </w:p>
+    <w:p>
+      <w:pPr>
+        <w:spacing w:after="191"/>
+        <w:ind w:left="3" w:right="217"/>
+        <w:jc w:val="both"/>
+        <w:rPr>
+          <w:sz w:val="16"/>
+          <w:szCs w:val="16"/>
+        </w:rPr>
+      </w:pPr>
+      <w:r>
+        <w:rPr>
+          <w:sz w:val="16"/>
+          <w:szCs w:val="16"/>
+        </w:rPr>
+        <w:t xml:space="preserve">In conclusion, </w:t>
+      </w:r>
+      <w:proofErr w:type="spellStart"/>
+      <w:r>
+        <w:rPr>
+          <w:sz w:val="16"/>
+          <w:szCs w:val="16"/>
+        </w:rPr>
+        <w:t>FinSecure</w:t>
+      </w:r>
+      <w:proofErr w:type="spellEnd"/>
+      <w:r>
+        <w:rPr>
+          <w:sz w:val="16"/>
+          <w:szCs w:val="16"/>
+        </w:rPr>
+        <w:t xml:space="preserve"> offers a secure and efficient transaction process by using a tamper-proof ledger that maintains a transparent and immutable record of all transactions. The registration process involves generating unique identifiers for accounts, which are mapped to a decentralized database. The transaction process involves the use of smart contracts to ensure that the promise is fulfilled before transferring funds to the payee. The use of blockchain technology in </w:t>
+      </w:r>
+      <w:proofErr w:type="spellStart"/>
+      <w:r>
+        <w:rPr>
+          <w:sz w:val="16"/>
+          <w:szCs w:val="16"/>
+        </w:rPr>
+        <w:t>FinSecure's</w:t>
+      </w:r>
+      <w:proofErr w:type="spellEnd"/>
+      <w:r>
+        <w:rPr>
+          <w:sz w:val="16"/>
+          <w:szCs w:val="16"/>
+        </w:rPr>
+        <w:t xml:space="preserve"> operations ensures increased security, transparency, and efficiency. The potential of blockchain technology in transforming the financial industry has been widely recognized, and research in this area is ongoing. For example, research has shown that blockchain technology can be used to improve cross-border payments, reduce transaction costs, and increase financial inclusion. The adoption of blockchain technology in financial systems is expected to continue to grow in the coming years.</w:t>
       </w:r>
     </w:p>
     <w:p>
@@ -2164,21 +2758,7 @@
           <w:sz w:val="17"/>
           <w:szCs w:val="17"/>
         </w:rPr>
-        <w:t xml:space="preserve">One of the main benefits of using blockchain technology is the increased transparency it provides in transactions. Each transaction is recorded on a decentralized ledger, which means that it is viewable by anyone on the network. This level of transparency allows for greater accountability in financial transactions, as it becomes more difficult for individuals or businesses to engage in fraudulent </w:t>
-      </w:r>
-      <w:r>
-        <w:rPr>
-          <w:sz w:val="17"/>
-          <w:szCs w:val="17"/>
-        </w:rPr>
-        <w:t>behaviour</w:t>
-      </w:r>
-      <w:r>
-        <w:rPr>
-          <w:sz w:val="17"/>
-          <w:szCs w:val="17"/>
-        </w:rPr>
-        <w:t>. The use of blockchain technology can also increase the reliability of transactions, as it creates an immutable record of all transactions that cannot be tampered with.</w:t>
+        <w:t>One of the main benefits of using blockchain technology is the increased transparency it provides in transactions. Each transaction is recorded on a decentralized ledger, which means that it is viewable by anyone on the network. This level of transparency allows for greater accountability in financial transactions, as it becomes more difficult for individuals or businesses to engage in fraudulent behaviour. The use of blockchain technology can also increase the reliability of transactions, as it creates an immutable record of all transactions that cannot be tampered with.</w:t>
       </w:r>
     </w:p>
     <w:p>
@@ -2217,30 +2797,24 @@
         <w:t>For example, in 2021, Walmart Canada announced that it would be implementing a blockchain-based payment system for its supply chain. This system, called the Walmart Canada Blockchain, is designed to increase transparency and traceability in the supply chain by tracking product information, such as origin, batch numbers, and shipping details. This system is expected to increase the efficiency and transparency of the supply chain, while also reducing costs and improving customer trust.</w:t>
       </w:r>
     </w:p>
-    <w:p>
-      <w:pPr>
-        <w:spacing w:after="191"/>
-        <w:ind w:left="3" w:right="217"/>
-        <w:jc w:val="both"/>
-        <w:rPr>
-          <w:sz w:val="17"/>
-          <w:szCs w:val="17"/>
-        </w:rPr>
-      </w:pPr>
-      <w:r>
-        <w:rPr>
-          <w:sz w:val="17"/>
-          <w:szCs w:val="17"/>
-        </w:rPr>
-        <w:t xml:space="preserve">Additionally, introducing an intermediary system that stands on the principles of blockchain can be a potential new solution to add to the existing secure payments system. This can lead to increased adoption of blockchain technology, as businesses and </w:t>
-      </w:r>
+    <w:bookmarkEnd w:id="2"/>
+    <w:p>
+      <w:pPr>
+        <w:spacing w:after="191"/>
+        <w:ind w:left="3" w:right="217"/>
+        <w:jc w:val="both"/>
+        <w:rPr>
+          <w:sz w:val="17"/>
+          <w:szCs w:val="17"/>
+        </w:rPr>
+      </w:pPr>
       <w:r>
         <w:rPr>
           <w:sz w:val="17"/>
           <w:szCs w:val="17"/>
         </w:rPr>
         <w:lastRenderedPageBreak/>
-        <w:t>customers become more familiar with its benefits. By creating a secure and transparent payment system that can be easily integrated into existing financial systems, businesses can improve their overall financial infrastructure and make it easier for customers to transact with them.</w:t>
+        <w:t>Additionally, introducing an intermediary system that stands on the principles of blockchain can be a potential new solution to add to the existing secure payments system. This can lead to increased adoption of blockchain technology, as businesses and customers become more familiar with its benefits. By creating a secure and transparent payment system that can be easily integrated into existing financial systems, businesses can improve their overall financial infrastructure and make it easier for customers to transact with them.</w:t>
       </w:r>
     </w:p>
     <w:p>
@@ -2379,7 +2953,23 @@
           <w:sz w:val="17"/>
           <w:szCs w:val="17"/>
         </w:rPr>
-        <w:t>Another future scope for Finsecure is linking of UPI ID with Binding Value to result in a more secure environment to protect user data and address different issues presented in the UPI system. For example, Finsecure can help address the issue of de-linking of impersonated UPI IDs that can lead to fraud. With the help of Finsecure's unique Binding Value, each account can be linked to a unique identifier that can help prevent fraud and unauthorized access to user data.</w:t>
+        <w:t xml:space="preserve">Another future scope for Finsecure is linking of UPI ID with Binding Value to result in a more secure environment to protect user data and address different issues presented in the UPI system. For example, Finsecure can help address the issue of de-linking of impersonated UPI IDs that can lead to fraud. With the help of </w:t>
+      </w:r>
+      <w:proofErr w:type="spellStart"/>
+      <w:r>
+        <w:rPr>
+          <w:sz w:val="17"/>
+          <w:szCs w:val="17"/>
+        </w:rPr>
+        <w:t>Finsecure's</w:t>
+      </w:r>
+      <w:proofErr w:type="spellEnd"/>
+      <w:r>
+        <w:rPr>
+          <w:sz w:val="17"/>
+          <w:szCs w:val="17"/>
+        </w:rPr>
+        <w:t xml:space="preserve"> unique Binding Value, each account can be linked to a unique identifier that can help prevent fraud and unauthorized access to user data.</w:t>
       </w:r>
     </w:p>
     <w:p>
@@ -2444,7 +3034,23 @@
           <w:sz w:val="17"/>
           <w:szCs w:val="17"/>
         </w:rPr>
-        <w:t>Additional to the above benefits incremental research on FInsecure can be on topics like:</w:t>
+        <w:t xml:space="preserve">Additional to the above benefits incremental research on </w:t>
+      </w:r>
+      <w:proofErr w:type="spellStart"/>
+      <w:r>
+        <w:rPr>
+          <w:sz w:val="17"/>
+          <w:szCs w:val="17"/>
+        </w:rPr>
+        <w:t>FInsecure</w:t>
+      </w:r>
+      <w:proofErr w:type="spellEnd"/>
+      <w:r>
+        <w:rPr>
+          <w:sz w:val="17"/>
+          <w:szCs w:val="17"/>
+        </w:rPr>
+        <w:t xml:space="preserve"> can be on topics like:</w:t>
       </w:r>
     </w:p>
     <w:p>
@@ -2547,6 +3153,7 @@
           <w:sz w:val="17"/>
           <w:szCs w:val="17"/>
         </w:rPr>
+        <w:lastRenderedPageBreak/>
         <w:t>Digital identity verification: Finsecure can leverage blockchain technology to develop a digital identity verification system. This can enhance the security of transactions and reduce fraud by providing a tamper-proof record of users' identities.</w:t>
       </w:r>
     </w:p>
@@ -2570,7 +3177,6 @@
           <w:sz w:val="17"/>
           <w:szCs w:val="17"/>
         </w:rPr>
-        <w:lastRenderedPageBreak/>
         <w:t>Supply chain management: Finsecure can offer supply chain management solutions, which can enhance the transparency and efficiency of supply chain operations. This can enable businesses to track the movement of goods and make payments for them automatically, reducing the risk of fraud and errors.</w:t>
       </w:r>
     </w:p>
@@ -3381,6 +3987,25 @@
       <w:contextualSpacing/>
     </w:pPr>
   </w:style>
+  <w:style w:type="paragraph" w:styleId="Caption">
+    <w:name w:val="caption"/>
+    <w:basedOn w:val="Normal"/>
+    <w:next w:val="Normal"/>
+    <w:uiPriority w:val="35"/>
+    <w:unhideWhenUsed/>
+    <w:qFormat/>
+    <w:rsid w:val="004D5868"/>
+    <w:pPr>
+      <w:spacing w:after="200" w:line="240" w:lineRule="auto"/>
+    </w:pPr>
+    <w:rPr>
+      <w:i/>
+      <w:iCs/>
+      <w:color w:val="44546A" w:themeColor="text2"/>
+      <w:sz w:val="18"/>
+      <w:szCs w:val="18"/>
+    </w:rPr>
+  </w:style>
 </w:styles>
 </file>
 

</xml_diff>